<commit_message>
making the timer starts only at first trial
</commit_message>
<xml_diff>
--- a/Walkthrough/instructions ERDS6 (new).docx
+++ b/Walkthrough/instructions ERDS6 (new).docx
@@ -156,31 +156,75 @@
         <w:rPr>
           <w:rtl w:val="0"/>
         </w:rPr>
-        <w:t xml:space="preserve">“There is a cross and circle in the middle of the large screen. The screen is divided in 3 horizontal sections. Either one with blue and black points, or with white and black points. The target will be the blue/black points. The target section will appear in a different depth plane than the other section(s)</w:t>
-      </w:r>
-    </w:p>
-    <w:p>
-      <w:pPr>
-        <w:ind w:firstLine="0"/>
-        <w:rPr/>
-      </w:pPr>
-      <w:r>
-        <w:rPr>
-          <w:rtl w:val="0"/>
-        </w:rPr>
-        <w:t xml:space="preserve">If you see the target closer to you than the background, press down arrow key. It will look like a black and blue band is floating in front. </w:t>
-      </w:r>
-    </w:p>
-    <w:p>
-      <w:pPr>
-        <w:ind w:firstLine="0"/>
-        <w:rPr/>
-      </w:pPr>
-      <w:r>
-        <w:rPr>
-          <w:rtl w:val="0"/>
-        </w:rPr>
-        <w:t xml:space="preserve">If the target is further away than the background, press the up arrow key. It will look like a blue/black horizontal hole. A correct response will bring a high pitch tone. Guess what is the most likely if you have doubts. Be careful because there are black dots both in the target and in the background. Imagine that you see blue dots in the center section  far behind some of the white dots. What would you answer?”</w:t>
+        <w:t xml:space="preserve">“Before each presentation, you will see  a fixation cross and circle in the middle of the screen. When the small dot in the center turns white, press the spacebar to make the stimulus appear. The stimulus is divided in 3 horizontal sections. Each section will have either blue and black points, or white and black points. You will be presented either with blue/black on top and bottom sections (and white/black in the middle), or with blue/black in the middle (and white/black on top and bottom sections).</w:t>
+      </w:r>
+    </w:p>
+    <w:p>
+      <w:pPr>
+        <w:ind w:firstLine="0"/>
+        <w:rPr>
+          <w:i w:val="1"/>
+        </w:rPr>
+      </w:pPr>
+      <w:r>
+        <w:rPr>
+          <w:rtl w:val="0"/>
+        </w:rPr>
+        <w:t xml:space="preserve">The target is the blue/black section(s). The target will appear in a different depth plane than the other section(s). </w:t>
+      </w:r>
+      <w:r>
+        <w:rPr>
+          <w:i w:val="1"/>
+          <w:rtl w:val="0"/>
+        </w:rPr>
+        <w:t xml:space="preserve">(Show to the participant the sheet with stimuli </w:t>
+      </w:r>
+      <w:hyperlink r:id="rId7">
+        <w:r>
+          <w:rPr>
+            <w:i w:val="1"/>
+            <w:color w:val="1155cc"/>
+            <w:u w:val="single"/>
+            <w:rtl w:val="0"/>
+          </w:rPr>
+          <w:t xml:space="preserve">here</w:t>
+        </w:r>
+      </w:hyperlink>
+      <w:r>
+        <w:rPr>
+          <w:i w:val="1"/>
+          <w:rtl w:val="0"/>
+        </w:rPr>
+        <w:t xml:space="preserve">.)</w:t>
+      </w:r>
+      <w:r>
+        <w:rPr>
+          <w:rtl w:val="0"/>
+        </w:rPr>
+      </w:r>
+    </w:p>
+    <w:p>
+      <w:pPr>
+        <w:ind w:firstLine="0"/>
+        <w:rPr/>
+      </w:pPr>
+      <w:r>
+        <w:rPr>
+          <w:rtl w:val="0"/>
+        </w:rPr>
+        <w:t xml:space="preserve">If you see the target closer to you than the black/white band(s), press down arrow key. It will look like a black and blue band(s) is floating in front. </w:t>
+      </w:r>
+    </w:p>
+    <w:p>
+      <w:pPr>
+        <w:ind w:firstLine="0"/>
+        <w:rPr/>
+      </w:pPr>
+      <w:r>
+        <w:rPr>
+          <w:rtl w:val="0"/>
+        </w:rPr>
+        <w:t xml:space="preserve">If the target is further away than the black/white band(s), press the up arrow key. It will look like a blue/black horizontal hole. A correct response will bring a high pitch tone. Guess what is the most likely if you have doubts. Be careful because there are black dots both in the target and in the background. Imagine that you see blue dots in the center section  far behind some of the white dots. What would you answer?”</w:t>
       </w:r>
     </w:p>
     <w:p>
@@ -257,13 +301,7 @@
         <w:rPr>
           <w:rtl w:val="0"/>
         </w:rPr>
-        <w:t xml:space="preserve">(Menu 12 will not be used for this study). E</w:t>
-      </w:r>
-      <w:r>
-        <w:rPr>
-          <w:rtl w:val="0"/>
-        </w:rPr>
-        <w:t xml:space="preserve">nter an ID for the E-RDS file that will be saved (ID_Menu#_T#).  </w:t>
+        <w:t xml:space="preserve">(Menu 12 will not be used for this study). Enter an ID for the E-RDS file that will be saved (ID_Menu#_T#).  </w:t>
       </w:r>
     </w:p>
     <w:p>
@@ -391,13 +429,7 @@
         <w:rPr>
           <w:rtl w:val="0"/>
         </w:rPr>
-        <w:t xml:space="preserve">(Menu 11  will not be used for this study).</w:t>
-      </w:r>
-      <w:r>
-        <w:rPr>
-          <w:rtl w:val="0"/>
-        </w:rPr>
-        <w:t xml:space="preserve"> Enter a </w:t>
+        <w:t xml:space="preserve">(Menu 11  will not be used for this study). Enter a </w:t>
       </w:r>
       <w:r>
         <w:rPr>
@@ -552,7 +584,7 @@
         <w:ind w:firstLine="0"/>
         <w:rPr/>
       </w:pPr>
-      <w:bookmarkStart w:colFirst="0" w:colLast="0" w:name="_gjdgxs" w:id="0"/>
+      <w:bookmarkStart w:colFirst="0" w:colLast="0" w:name="_heading=h.gjdgxs" w:id="0"/>
       <w:bookmarkEnd w:id="0"/>
       <w:r>
         <w:rPr>
@@ -579,7 +611,7 @@
         <w:ind w:firstLine="0"/>
         <w:rPr/>
       </w:pPr>
-      <w:bookmarkStart w:colFirst="0" w:colLast="0" w:name="_tk1xkgfegeiy" w:id="1"/>
+      <w:bookmarkStart w:colFirst="0" w:colLast="0" w:name="_heading=h.30j0zll" w:id="1"/>
       <w:bookmarkEnd w:id="1"/>
       <w:r>
         <w:rPr>
@@ -747,6 +779,174 @@
       <w:color w:val="17365d"/>
       <w:sz w:val="72"/>
       <w:szCs w:val="72"/>
+      <w:u w:val="none"/>
+      <w:shd w:fill="auto" w:val="clear"/>
+      <w:vertAlign w:val="baseline"/>
+    </w:rPr>
+  </w:style>
+  <w:style w:type="paragraph" w:styleId="Normal" w:default="1">
+    <w:name w:val="normal"/>
+  </w:style>
+  <w:style w:type="table" w:styleId="TableNormal" w:default="1">
+    <w:name w:val="Table Normal"/>
+  </w:style>
+  <w:style w:type="paragraph" w:styleId="Heading1">
+    <w:name w:val="heading 1"/>
+    <w:basedOn w:val="Normal"/>
+    <w:next w:val="Normal"/>
+    <w:pPr>
+      <w:keepNext w:val="1"/>
+      <w:spacing w:after="480" w:line="240" w:lineRule="auto"/>
+      <w:jc w:val="center"/>
+    </w:pPr>
+    <w:rPr>
+      <w:b w:val="1"/>
+      <w:smallCaps w:val="1"/>
+      <w:color w:val="0f243e"/>
+      <w:sz w:val="40"/>
+      <w:szCs w:val="40"/>
+    </w:rPr>
+  </w:style>
+  <w:style w:type="paragraph" w:styleId="Heading2">
+    <w:name w:val="heading 2"/>
+    <w:basedOn w:val="Normal"/>
+    <w:next w:val="Normal"/>
+    <w:pPr>
+      <w:keepNext w:val="1"/>
+      <w:spacing w:after="360" w:before="480" w:line="240" w:lineRule="auto"/>
+      <w:ind w:left="737" w:firstLine="0"/>
+    </w:pPr>
+    <w:rPr>
+      <w:b w:val="1"/>
+      <w:sz w:val="36"/>
+      <w:szCs w:val="36"/>
+    </w:rPr>
+  </w:style>
+  <w:style w:type="paragraph" w:styleId="Heading3">
+    <w:name w:val="heading 3"/>
+    <w:basedOn w:val="Normal"/>
+    <w:next w:val="Normal"/>
+    <w:pPr>
+      <w:keepNext w:val="1"/>
+      <w:spacing w:after="240" w:before="480" w:line="240" w:lineRule="auto"/>
+      <w:ind w:left="1440" w:firstLine="0"/>
+    </w:pPr>
+    <w:rPr>
+      <w:sz w:val="32"/>
+      <w:szCs w:val="32"/>
+    </w:rPr>
+  </w:style>
+  <w:style w:type="paragraph" w:styleId="Heading4">
+    <w:name w:val="heading 4"/>
+    <w:basedOn w:val="Normal"/>
+    <w:next w:val="Normal"/>
+    <w:pPr>
+      <w:keepNext w:val="1"/>
+      <w:pBdr>
+        <w:bottom w:color="000000" w:space="1" w:sz="4" w:val="single"/>
+      </w:pBdr>
+      <w:spacing w:after="360" w:before="480" w:line="240" w:lineRule="auto"/>
+      <w:ind w:left="2836" w:firstLine="0"/>
+    </w:pPr>
+    <w:rPr>
+      <w:b w:val="1"/>
+      <w:sz w:val="24"/>
+      <w:szCs w:val="24"/>
+    </w:rPr>
+  </w:style>
+  <w:style w:type="paragraph" w:styleId="Heading5">
+    <w:name w:val="heading 5"/>
+    <w:basedOn w:val="Normal"/>
+    <w:next w:val="Normal"/>
+    <w:pPr>
+      <w:keepNext w:val="1"/>
+      <w:pBdr>
+        <w:bottom w:color="548dd4" w:space="1" w:sz="4" w:val="single"/>
+      </w:pBdr>
+      <w:spacing w:before="200" w:line="240" w:lineRule="auto"/>
+      <w:ind w:left="2880" w:firstLine="0"/>
+    </w:pPr>
+    <w:rPr/>
+  </w:style>
+  <w:style w:type="paragraph" w:styleId="Heading6">
+    <w:name w:val="heading 6"/>
+    <w:basedOn w:val="Normal"/>
+    <w:next w:val="Normal"/>
+    <w:pPr>
+      <w:pBdr>
+        <w:bottom w:color="938953" w:space="1" w:sz="8" w:val="dotted"/>
+      </w:pBdr>
+      <w:spacing w:after="100" w:before="200" w:lineRule="auto"/>
+      <w:ind w:left="3600" w:firstLine="0"/>
+    </w:pPr>
+    <w:rPr>
+      <w:smallCaps w:val="1"/>
+      <w:color w:val="938953"/>
+    </w:rPr>
+  </w:style>
+  <w:style w:type="paragraph" w:styleId="Title">
+    <w:name w:val="Title"/>
+    <w:basedOn w:val="Normal"/>
+    <w:next w:val="Normal"/>
+    <w:pPr>
+      <w:keepNext w:val="0"/>
+      <w:keepLines w:val="0"/>
+      <w:widowControl w:val="1"/>
+      <w:pBdr>
+        <w:top w:space="0" w:sz="0" w:val="nil"/>
+        <w:left w:space="0" w:sz="0" w:val="nil"/>
+        <w:bottom w:space="0" w:sz="0" w:val="nil"/>
+        <w:right w:space="0" w:sz="0" w:val="nil"/>
+        <w:between w:space="0" w:sz="0" w:val="nil"/>
+      </w:pBdr>
+      <w:shd w:fill="auto" w:val="clear"/>
+      <w:spacing w:after="160" w:before="0" w:line="240" w:lineRule="auto"/>
+      <w:ind w:left="0" w:right="0" w:firstLine="0"/>
+      <w:jc w:val="center"/>
+    </w:pPr>
+    <w:rPr>
+      <w:rFonts w:ascii="Cambria" w:cs="Cambria" w:eastAsia="Cambria" w:hAnsi="Cambria"/>
+      <w:b w:val="0"/>
+      <w:i w:val="0"/>
+      <w:smallCaps w:val="1"/>
+      <w:strike w:val="0"/>
+      <w:color w:val="17365d"/>
+      <w:sz w:val="72"/>
+      <w:szCs w:val="72"/>
+      <w:u w:val="none"/>
+      <w:shd w:fill="auto" w:val="clear"/>
+      <w:vertAlign w:val="baseline"/>
+    </w:rPr>
+  </w:style>
+  <w:style w:type="paragraph" w:styleId="Subtitle">
+    <w:name w:val="Subtitle"/>
+    <w:basedOn w:val="Normal"/>
+    <w:next w:val="Normal"/>
+    <w:pPr>
+      <w:keepNext w:val="0"/>
+      <w:keepLines w:val="0"/>
+      <w:widowControl w:val="1"/>
+      <w:pBdr>
+        <w:top w:space="0" w:sz="0" w:val="nil"/>
+        <w:left w:space="0" w:sz="0" w:val="nil"/>
+        <w:bottom w:space="0" w:sz="0" w:val="nil"/>
+        <w:right w:space="0" w:sz="0" w:val="nil"/>
+        <w:between w:space="0" w:sz="0" w:val="nil"/>
+      </w:pBdr>
+      <w:shd w:fill="auto" w:val="clear"/>
+      <w:spacing w:after="600" w:before="0" w:line="240" w:lineRule="auto"/>
+      <w:ind w:left="0" w:right="0" w:firstLine="0"/>
+      <w:jc w:val="left"/>
+    </w:pPr>
+    <w:rPr>
+      <w:rFonts w:ascii="Calibri" w:cs="Calibri" w:eastAsia="Calibri" w:hAnsi="Calibri"/>
+      <w:b w:val="0"/>
+      <w:i w:val="0"/>
+      <w:smallCaps w:val="1"/>
+      <w:strike w:val="0"/>
+      <w:color w:val="938953"/>
+      <w:sz w:val="28"/>
+      <w:szCs w:val="28"/>
       <w:u w:val="none"/>
       <w:shd w:fill="auto" w:val="clear"/>
       <w:vertAlign w:val="baseline"/>
@@ -1107,4 +1307,19 @@
   </a:objectDefaults>
   <a:extraClrSchemeLst/>
 </a:theme>
+</file>
+
+<file path=customXML/item1.xml><?xml version="1.0" encoding="utf-8"?>
+<go:gDocsCustomXmlDataStorage xmlns:go="http://customooxmlschemas.google.com/" xmlns:r="http://schemas.openxmlformats.org/officeDocument/2006/relationships">
+  <go:docsCustomData xmlns:go="http://customooxmlschemas.google.com/" roundtripDataSignature="AMtx7miBVTsO2jL+irRFp+klRrk/kha5SQ==">AMUW2mUo4GjpZfeLa3aIReCKE3fOLj1xerL0APqA2F92lqLxYK6ak9EuOAhnnRzv0QpuYn9UyxlfgF4kje6iBZLD9N8K1CbW2SU5lQUD7bGftI2LcKqyizNP+J86WspHrFhGd6aq7N0x</go:docsCustomData>
+</go:gDocsCustomXmlDataStorage>
+</file>
+
+<file path=customXML/itemProps1.xml><?xml version="1.0" encoding="utf-8"?>
+<ds:datastoreItem xmlns:ds="http://schemas.openxmlformats.org/officeDocument/2006/customXml" ds:itemID="{11111111-1234-1234-1234-123412341234}">
+  <ds:schemaRefs>
+    <ds:schemaRef ds:uri="http://schemas.openxmlformats.org/officeDocument/2006/relationships"/>
+    <ds:schemaRef ds:uri="http://customooxmlschemas.google.com/"/>
+  </ds:schemaRefs>
+</ds:datastoreItem>
 </file>
</xml_diff>